<commit_message>
Updated the documentation and added the test data
</commit_message>
<xml_diff>
--- a/Search-Service-Documentation.docx
+++ b/Search-Service-Documentation.docx
@@ -197,8 +197,13 @@
       </w:r>
     </w:p>
     <w:p>
-      <w:r>
-        <w:t xml:space="preserve">Src </w:t>
+      <w:proofErr w:type="spellStart"/>
+      <w:r>
+        <w:t>Src</w:t>
+      </w:r>
+      <w:proofErr w:type="spellEnd"/>
+      <w:r>
+        <w:t xml:space="preserve"> </w:t>
       </w:r>
       <w:r>
         <w:t>code folder contains all the source code</w:t>
@@ -275,13 +280,52 @@
         </w:numPr>
       </w:pPr>
       <w:r>
-        <w:t>Setting the base directory to search: Open the application.yml file and change the following.</w:t>
+        <w:t xml:space="preserve">The default root path need to be set into </w:t>
+      </w:r>
+      <w:proofErr w:type="spellStart"/>
+      <w:r>
+        <w:t>application.y</w:t>
+      </w:r>
+      <w:r>
+        <w:t>ml</w:t>
+      </w:r>
+      <w:proofErr w:type="spellEnd"/>
+      <w:r>
+        <w:t xml:space="preserve"> file. If no input given for root path as part of request body, application will take the default root path from </w:t>
+      </w:r>
+      <w:proofErr w:type="spellStart"/>
+      <w:r>
+        <w:t>application.yml</w:t>
+      </w:r>
+      <w:proofErr w:type="spellEnd"/>
+      <w:r>
+        <w:t xml:space="preserve"> file.</w:t>
       </w:r>
       <w:r>
         <w:rPr>
           <w:noProof/>
         </w:rPr>
         <w:t xml:space="preserve"> </w:t>
+      </w:r>
+    </w:p>
+    <w:p>
+      <w:pPr>
+        <w:pStyle w:val="ListParagraph"/>
+        <w:numPr>
+          <w:ilvl w:val="0"/>
+          <w:numId w:val="2"/>
+        </w:numPr>
+      </w:pPr>
+      <w:r>
+        <w:t xml:space="preserve">Setting the base directory to search: Open the </w:t>
+      </w:r>
+      <w:proofErr w:type="spellStart"/>
+      <w:r>
+        <w:t>application.yml</w:t>
+      </w:r>
+      <w:proofErr w:type="spellEnd"/>
+      <w:r>
+        <w:t xml:space="preserve"> file and change the following.</w:t>
       </w:r>
       <w:r>
         <w:rPr>
@@ -343,7 +387,13 @@
         <w:rPr>
           <w:noProof/>
         </w:rPr>
-        <w:t>serach for all files under the root directory and it’s subdirectory. To make it only limited to root directory change the following parameter</w:t>
+        <w:t>sear</w:t>
+      </w:r>
+      <w:r>
+        <w:rPr>
+          <w:noProof/>
+        </w:rPr>
+        <w:t>ch for all files under the root directory and it’s subdirectory. To make it only limited to root directory change the following parameter</w:t>
       </w:r>
       <w:r>
         <w:rPr>
@@ -539,6 +589,7 @@
           <w:lang w:val="en-GB" w:eastAsia="en-GB"/>
         </w:rPr>
       </w:pPr>
+      <w:proofErr w:type="spellStart"/>
       <w:r>
         <w:rPr>
           <w:rFonts w:ascii="Consolas" w:eastAsia="Times New Roman" w:hAnsi="Consolas" w:cs="Courier New"/>
@@ -547,8 +598,43 @@
           <w:szCs w:val="23"/>
           <w:lang w:val="en-GB" w:eastAsia="en-GB"/>
         </w:rPr>
-        <w:t>mvn spring-boot:run</w:t>
-      </w:r>
+        <w:t>mvn</w:t>
+      </w:r>
+      <w:proofErr w:type="spellEnd"/>
+      <w:r>
+        <w:rPr>
+          <w:rFonts w:ascii="Consolas" w:eastAsia="Times New Roman" w:hAnsi="Consolas" w:cs="Courier New"/>
+          <w:color w:val="000000"/>
+          <w:sz w:val="23"/>
+          <w:szCs w:val="23"/>
+          <w:lang w:val="en-GB" w:eastAsia="en-GB"/>
+        </w:rPr>
+        <w:t xml:space="preserve"> </w:t>
+      </w:r>
+      <w:proofErr w:type="spellStart"/>
+      <w:r>
+        <w:rPr>
+          <w:rFonts w:ascii="Consolas" w:eastAsia="Times New Roman" w:hAnsi="Consolas" w:cs="Courier New"/>
+          <w:color w:val="000000"/>
+          <w:sz w:val="23"/>
+          <w:szCs w:val="23"/>
+          <w:lang w:val="en-GB" w:eastAsia="en-GB"/>
+        </w:rPr>
+        <w:t>spring-</w:t>
+      </w:r>
+      <w:proofErr w:type="gramStart"/>
+      <w:r>
+        <w:rPr>
+          <w:rFonts w:ascii="Consolas" w:eastAsia="Times New Roman" w:hAnsi="Consolas" w:cs="Courier New"/>
+          <w:color w:val="000000"/>
+          <w:sz w:val="23"/>
+          <w:szCs w:val="23"/>
+          <w:lang w:val="en-GB" w:eastAsia="en-GB"/>
+        </w:rPr>
+        <w:t>boot:run</w:t>
+      </w:r>
+      <w:proofErr w:type="spellEnd"/>
+      <w:proofErr w:type="gramEnd"/>
     </w:p>
     <w:p/>
     <w:p>
@@ -687,9 +773,9 @@
         </w:rPr>
         <w:drawing>
           <wp:inline distT="0" distB="0" distL="0" distR="0">
-            <wp:extent cx="5943600" cy="5891530"/>
+            <wp:extent cx="5943600" cy="6383020"/>
             <wp:effectExtent l="0" t="0" r="0" b="0"/>
-            <wp:docPr id="6" name="Picture 6"/>
+            <wp:docPr id="7" name="Picture 7"/>
             <wp:cNvGraphicFramePr>
               <a:graphicFrameLocks xmlns:a="http://schemas.openxmlformats.org/drawingml/2006/main" noChangeAspect="1"/>
             </wp:cNvGraphicFramePr>
@@ -697,7 +783,7 @@
               <a:graphicData uri="http://schemas.openxmlformats.org/drawingml/2006/picture">
                 <pic:pic xmlns:pic="http://schemas.openxmlformats.org/drawingml/2006/picture">
                   <pic:nvPicPr>
-                    <pic:cNvPr id="6" name="screencapture-localhost-8080-swagger-ui-html-2018-03-16-13_41_04.jpg"/>
+                    <pic:cNvPr id="7" name="Search API 1st Page.png"/>
                     <pic:cNvPicPr/>
                   </pic:nvPicPr>
                   <pic:blipFill>
@@ -715,7 +801,7 @@
                   <pic:spPr>
                     <a:xfrm>
                       <a:off x="0" y="0"/>
-                      <a:ext cx="5943600" cy="5891530"/>
+                      <a:ext cx="5943600" cy="6383020"/>
                     </a:xfrm>
                     <a:prstGeom prst="rect">
                       <a:avLst/>
@@ -730,11 +816,7 @@
     </w:p>
     <w:p/>
     <w:p/>
-    <w:p/>
-    <w:p/>
-    <w:p>
-      <w:bookmarkStart w:id="0" w:name="_GoBack"/>
-      <w:bookmarkEnd w:id="0"/>
+    <w:p>
       <w:r>
         <w:lastRenderedPageBreak/>
         <w:t>A sample run can be as follows.</w:t>
@@ -748,9 +830,9 @@
         </w:rPr>
         <w:drawing>
           <wp:inline distT="0" distB="0" distL="0" distR="0">
-            <wp:extent cx="5216525" cy="7944307"/>
-            <wp:effectExtent l="0" t="0" r="3175" b="0"/>
-            <wp:docPr id="1" name="Picture 1"/>
+            <wp:extent cx="4787900" cy="7877175"/>
+            <wp:effectExtent l="0" t="0" r="0" b="9525"/>
+            <wp:docPr id="8" name="Picture 8"/>
             <wp:cNvGraphicFramePr>
               <a:graphicFrameLocks xmlns:a="http://schemas.openxmlformats.org/drawingml/2006/main" noChangeAspect="1"/>
             </wp:cNvGraphicFramePr>
@@ -758,7 +840,7 @@
               <a:graphicData uri="http://schemas.openxmlformats.org/drawingml/2006/picture">
                 <pic:pic xmlns:pic="http://schemas.openxmlformats.org/drawingml/2006/picture">
                   <pic:nvPicPr>
-                    <pic:cNvPr id="1" name="screencapture-localhost-8080-swagger-ui-html-2018-03-16-13_37_44.png"/>
+                    <pic:cNvPr id="8" name="Sample API Test.png"/>
                     <pic:cNvPicPr/>
                   </pic:nvPicPr>
                   <pic:blipFill>
@@ -776,7 +858,7 @@
                   <pic:spPr>
                     <a:xfrm>
                       <a:off x="0" y="0"/>
-                      <a:ext cx="5217221" cy="7945367"/>
+                      <a:ext cx="4787900" cy="7877175"/>
                     </a:xfrm>
                     <a:prstGeom prst="rect">
                       <a:avLst/>
@@ -787,6 +869,764 @@
             </a:graphic>
           </wp:inline>
         </w:drawing>
+      </w:r>
+    </w:p>
+    <w:p>
+      <w:pPr>
+        <w:pStyle w:val="IntenseQuote"/>
+      </w:pPr>
+      <w:r>
+        <w:lastRenderedPageBreak/>
+        <w:t>Unit Test Case Execution: -</w:t>
+      </w:r>
+    </w:p>
+    <w:p>
+      <w:r>
+        <w:t xml:space="preserve">There are six different </w:t>
+      </w:r>
+      <w:r>
+        <w:t xml:space="preserve">unit </w:t>
+      </w:r>
+      <w:r>
+        <w:t>test cases</w:t>
+      </w:r>
+      <w:r>
+        <w:t xml:space="preserve"> has been written </w:t>
+      </w:r>
+      <w:r>
+        <w:t>with almost 100% code coverage.</w:t>
+      </w:r>
+      <w:r>
+        <w:t xml:space="preserve"> </w:t>
+      </w:r>
+      <w:r>
+        <w:t xml:space="preserve">To execute the unit test case, the data need to setup properly. </w:t>
+      </w:r>
+      <w:r>
+        <w:t>Please unzip the below highlighted folder and place it into your D drive. Then run the unit test cases. Otherwise all the test case will fail.</w:t>
+      </w:r>
+    </w:p>
+    <w:p>
+      <w:r>
+        <w:rPr>
+          <w:noProof/>
+          <w:lang w:val="en-GB" w:eastAsia="en-GB"/>
+        </w:rPr>
+        <w:drawing>
+          <wp:inline distT="0" distB="0" distL="0" distR="0">
+            <wp:extent cx="6505575" cy="4676775"/>
+            <wp:effectExtent l="0" t="0" r="9525" b="9525"/>
+            <wp:docPr id="9" name="Picture 9"/>
+            <wp:cNvGraphicFramePr>
+              <a:graphicFrameLocks xmlns:a="http://schemas.openxmlformats.org/drawingml/2006/main" noChangeAspect="1"/>
+            </wp:cNvGraphicFramePr>
+            <a:graphic xmlns:a="http://schemas.openxmlformats.org/drawingml/2006/main">
+              <a:graphicData uri="http://schemas.openxmlformats.org/drawingml/2006/picture">
+                <pic:pic xmlns:pic="http://schemas.openxmlformats.org/drawingml/2006/picture">
+                  <pic:nvPicPr>
+                    <pic:cNvPr id="9" name="Testdata.jpg"/>
+                    <pic:cNvPicPr/>
+                  </pic:nvPicPr>
+                  <pic:blipFill>
+                    <a:blip r:embed="rId18">
+                      <a:extLst>
+                        <a:ext uri="{28A0092B-C50C-407E-A947-70E740481C1C}">
+                          <a14:useLocalDpi xmlns:a14="http://schemas.microsoft.com/office/drawing/2010/main" val="0"/>
+                        </a:ext>
+                      </a:extLst>
+                    </a:blip>
+                    <a:stretch>
+                      <a:fillRect/>
+                    </a:stretch>
+                  </pic:blipFill>
+                  <pic:spPr>
+                    <a:xfrm>
+                      <a:off x="0" y="0"/>
+                      <a:ext cx="6505575" cy="4676775"/>
+                    </a:xfrm>
+                    <a:prstGeom prst="rect">
+                      <a:avLst/>
+                    </a:prstGeom>
+                  </pic:spPr>
+                </pic:pic>
+              </a:graphicData>
+            </a:graphic>
+          </wp:inline>
+        </w:drawing>
+      </w:r>
+    </w:p>
+    <w:p/>
+    <w:p>
+      <w:pPr>
+        <w:pStyle w:val="IntenseQuote"/>
+      </w:pPr>
+      <w:r>
+        <w:t xml:space="preserve">Test Cases </w:t>
+      </w:r>
+    </w:p>
+    <w:p>
+      <w:pPr>
+        <w:pStyle w:val="ListParagraph"/>
+        <w:numPr>
+          <w:ilvl w:val="0"/>
+          <w:numId w:val="3"/>
+        </w:numPr>
+        <w:rPr>
+          <w:b/>
+          <w:u w:val="single"/>
+        </w:rPr>
+      </w:pPr>
+      <w:proofErr w:type="spellStart"/>
+      <w:proofErr w:type="gramStart"/>
+      <w:r>
+        <w:rPr>
+          <w:rFonts w:ascii="Consolas" w:hAnsi="Consolas" w:cs="Consolas"/>
+          <w:b/>
+          <w:color w:val="000000"/>
+          <w:sz w:val="20"/>
+          <w:szCs w:val="20"/>
+          <w:highlight w:val="lightGray"/>
+          <w:u w:val="single"/>
+          <w:lang w:val="en-GB"/>
+        </w:rPr>
+        <w:t>singleWordSearchCaseSensitive</w:t>
+      </w:r>
+      <w:proofErr w:type="spellEnd"/>
+      <w:r>
+        <w:rPr>
+          <w:rFonts w:ascii="Consolas" w:hAnsi="Consolas" w:cs="Consolas"/>
+          <w:b/>
+          <w:color w:val="000000"/>
+          <w:sz w:val="20"/>
+          <w:szCs w:val="20"/>
+          <w:u w:val="single"/>
+          <w:lang w:val="en-GB"/>
+        </w:rPr>
+        <w:t>(</w:t>
+      </w:r>
+      <w:proofErr w:type="gramEnd"/>
+      <w:r>
+        <w:rPr>
+          <w:rFonts w:ascii="Consolas" w:hAnsi="Consolas" w:cs="Consolas"/>
+          <w:b/>
+          <w:color w:val="000000"/>
+          <w:sz w:val="20"/>
+          <w:szCs w:val="20"/>
+          <w:u w:val="single"/>
+          <w:lang w:val="en-GB"/>
+        </w:rPr>
+        <w:t xml:space="preserve">) </w:t>
+      </w:r>
+      <w:r>
+        <w:rPr>
+          <w:rFonts w:ascii="Consolas" w:hAnsi="Consolas" w:cs="Consolas"/>
+          <w:b/>
+          <w:color w:val="000000"/>
+          <w:sz w:val="20"/>
+          <w:szCs w:val="20"/>
+          <w:u w:val="single"/>
+          <w:lang w:val="en-GB"/>
+        </w:rPr>
+        <w:t>:-</w:t>
+      </w:r>
+    </w:p>
+    <w:p>
+      <w:pPr>
+        <w:pStyle w:val="ListParagraph"/>
+        <w:jc w:val="both"/>
+        <w:rPr>
+          <w:rFonts w:cstheme="minorHAnsi"/>
+          <w:color w:val="000000"/>
+          <w:lang w:val="en-GB"/>
+        </w:rPr>
+      </w:pPr>
+      <w:r>
+        <w:rPr>
+          <w:rFonts w:cstheme="minorHAnsi"/>
+          <w:color w:val="000000"/>
+          <w:lang w:val="en-GB"/>
+        </w:rPr>
+        <w:t>This application is having a very unique functionality to make your word search case sensitive. This unit test case will check, whether that functionality is working properly or not when you are searching with single keyword.</w:t>
+      </w:r>
+    </w:p>
+    <w:p>
+      <w:pPr>
+        <w:pStyle w:val="ListParagraph"/>
+        <w:jc w:val="both"/>
+        <w:rPr>
+          <w:rFonts w:ascii="Consolas" w:hAnsi="Consolas" w:cs="Consolas"/>
+          <w:color w:val="000000"/>
+          <w:sz w:val="20"/>
+          <w:szCs w:val="20"/>
+          <w:lang w:val="en-GB"/>
+        </w:rPr>
+      </w:pPr>
+      <w:bookmarkStart w:id="0" w:name="_GoBack"/>
+      <w:bookmarkEnd w:id="0"/>
+    </w:p>
+    <w:p>
+      <w:pPr>
+        <w:pStyle w:val="ListParagraph"/>
+        <w:jc w:val="both"/>
+        <w:rPr>
+          <w:rFonts w:ascii="Consolas" w:hAnsi="Consolas" w:cs="Consolas"/>
+          <w:color w:val="000000"/>
+          <w:sz w:val="20"/>
+          <w:szCs w:val="20"/>
+          <w:lang w:val="en-GB"/>
+        </w:rPr>
+      </w:pPr>
+    </w:p>
+    <w:p>
+      <w:pPr>
+        <w:pStyle w:val="ListParagraph"/>
+        <w:numPr>
+          <w:ilvl w:val="0"/>
+          <w:numId w:val="3"/>
+        </w:numPr>
+        <w:rPr>
+          <w:rFonts w:ascii="Consolas" w:hAnsi="Consolas" w:cs="Consolas"/>
+          <w:b/>
+          <w:color w:val="000000"/>
+          <w:sz w:val="20"/>
+          <w:szCs w:val="20"/>
+          <w:u w:val="single"/>
+          <w:lang w:val="en-GB"/>
+        </w:rPr>
+      </w:pPr>
+      <w:proofErr w:type="spellStart"/>
+      <w:proofErr w:type="gramStart"/>
+      <w:r>
+        <w:rPr>
+          <w:rFonts w:ascii="Consolas" w:hAnsi="Consolas" w:cs="Consolas"/>
+          <w:b/>
+          <w:color w:val="000000"/>
+          <w:sz w:val="20"/>
+          <w:szCs w:val="20"/>
+          <w:highlight w:val="lightGray"/>
+          <w:u w:val="single"/>
+          <w:lang w:val="en-GB"/>
+        </w:rPr>
+        <w:t>singleWordSearchCaseInSensitive</w:t>
+      </w:r>
+      <w:proofErr w:type="spellEnd"/>
+      <w:r>
+        <w:rPr>
+          <w:rFonts w:ascii="Consolas" w:hAnsi="Consolas" w:cs="Consolas"/>
+          <w:b/>
+          <w:color w:val="000000"/>
+          <w:sz w:val="20"/>
+          <w:szCs w:val="20"/>
+          <w:u w:val="single"/>
+          <w:lang w:val="en-GB"/>
+        </w:rPr>
+        <w:t>(</w:t>
+      </w:r>
+      <w:proofErr w:type="gramEnd"/>
+      <w:r>
+        <w:rPr>
+          <w:rFonts w:ascii="Consolas" w:hAnsi="Consolas" w:cs="Consolas"/>
+          <w:b/>
+          <w:color w:val="000000"/>
+          <w:sz w:val="20"/>
+          <w:szCs w:val="20"/>
+          <w:u w:val="single"/>
+          <w:lang w:val="en-GB"/>
+        </w:rPr>
+        <w:t xml:space="preserve">) </w:t>
+      </w:r>
+      <w:r>
+        <w:rPr>
+          <w:rFonts w:ascii="Consolas" w:hAnsi="Consolas" w:cs="Consolas"/>
+          <w:b/>
+          <w:color w:val="000000"/>
+          <w:sz w:val="20"/>
+          <w:szCs w:val="20"/>
+          <w:u w:val="single"/>
+          <w:lang w:val="en-GB"/>
+        </w:rPr>
+        <w:t>:-</w:t>
+      </w:r>
+    </w:p>
+    <w:p>
+      <w:pPr>
+        <w:pStyle w:val="ListParagraph"/>
+        <w:jc w:val="both"/>
+        <w:rPr>
+          <w:rFonts w:cstheme="minorHAnsi"/>
+          <w:color w:val="000000"/>
+          <w:lang w:val="en-GB"/>
+        </w:rPr>
+      </w:pPr>
+      <w:r>
+        <w:rPr>
+          <w:rFonts w:cstheme="minorHAnsi"/>
+          <w:color w:val="000000"/>
+          <w:lang w:val="en-GB"/>
+        </w:rPr>
+        <w:t>This application has ability to search case insensitive word also. This particular unit</w:t>
+      </w:r>
+      <w:r>
+        <w:rPr>
+          <w:rFonts w:cstheme="minorHAnsi"/>
+          <w:color w:val="000000"/>
+          <w:lang w:val="en-GB"/>
+        </w:rPr>
+        <w:t xml:space="preserve"> test case will help you to check that functionality for a single word search.</w:t>
+      </w:r>
+    </w:p>
+    <w:p>
+      <w:pPr>
+        <w:pStyle w:val="ListParagraph"/>
+        <w:numPr>
+          <w:ilvl w:val="0"/>
+          <w:numId w:val="3"/>
+        </w:numPr>
+        <w:jc w:val="both"/>
+        <w:rPr>
+          <w:rFonts w:ascii="Consolas" w:hAnsi="Consolas" w:cs="Consolas"/>
+          <w:b/>
+          <w:color w:val="000000"/>
+          <w:sz w:val="20"/>
+          <w:szCs w:val="20"/>
+          <w:u w:val="single"/>
+          <w:lang w:val="en-GB"/>
+        </w:rPr>
+      </w:pPr>
+      <w:proofErr w:type="spellStart"/>
+      <w:proofErr w:type="gramStart"/>
+      <w:r>
+        <w:rPr>
+          <w:rFonts w:ascii="Consolas" w:hAnsi="Consolas" w:cs="Consolas"/>
+          <w:b/>
+          <w:color w:val="000000"/>
+          <w:sz w:val="20"/>
+          <w:szCs w:val="20"/>
+          <w:highlight w:val="lightGray"/>
+          <w:u w:val="single"/>
+          <w:lang w:val="en-GB"/>
+        </w:rPr>
+        <w:t>singleWordSearchNonRecursive</w:t>
+      </w:r>
+      <w:proofErr w:type="spellEnd"/>
+      <w:r>
+        <w:rPr>
+          <w:rFonts w:ascii="Consolas" w:hAnsi="Consolas" w:cs="Consolas"/>
+          <w:b/>
+          <w:color w:val="000000"/>
+          <w:sz w:val="20"/>
+          <w:szCs w:val="20"/>
+          <w:u w:val="single"/>
+          <w:lang w:val="en-GB"/>
+        </w:rPr>
+        <w:t>(</w:t>
+      </w:r>
+      <w:proofErr w:type="gramEnd"/>
+      <w:r>
+        <w:rPr>
+          <w:rFonts w:ascii="Consolas" w:hAnsi="Consolas" w:cs="Consolas"/>
+          <w:b/>
+          <w:color w:val="000000"/>
+          <w:sz w:val="20"/>
+          <w:szCs w:val="20"/>
+          <w:u w:val="single"/>
+          <w:lang w:val="en-GB"/>
+        </w:rPr>
+        <w:t>) :-</w:t>
+      </w:r>
+      <w:r>
+        <w:rPr>
+          <w:rFonts w:ascii="Consolas" w:hAnsi="Consolas" w:cs="Consolas"/>
+          <w:color w:val="000000"/>
+          <w:sz w:val="20"/>
+          <w:szCs w:val="20"/>
+          <w:lang w:val="en-GB"/>
+        </w:rPr>
+        <w:t xml:space="preserve"> </w:t>
+      </w:r>
+    </w:p>
+    <w:p>
+      <w:pPr>
+        <w:pStyle w:val="ListParagraph"/>
+        <w:jc w:val="both"/>
+        <w:rPr>
+          <w:rFonts w:cstheme="minorHAnsi"/>
+          <w:b/>
+          <w:color w:val="000000"/>
+          <w:u w:val="single"/>
+          <w:lang w:val="en-GB"/>
+        </w:rPr>
+      </w:pPr>
+      <w:r>
+        <w:rPr>
+          <w:rFonts w:cstheme="minorHAnsi"/>
+          <w:color w:val="000000"/>
+          <w:lang w:val="en-GB"/>
+        </w:rPr>
+        <w:t>Through this application you can perform a recursive or non-recursive search. If you want to restrict your search into your base folder location only, then you need to perform a non-recursive search. This particular test case will help you to understand whether this functionality of the application is working properly or not for a single word search.</w:t>
+      </w:r>
+    </w:p>
+    <w:p>
+      <w:pPr>
+        <w:pStyle w:val="ListParagraph"/>
+        <w:numPr>
+          <w:ilvl w:val="0"/>
+          <w:numId w:val="3"/>
+        </w:numPr>
+        <w:jc w:val="both"/>
+        <w:rPr>
+          <w:rFonts w:ascii="Consolas" w:hAnsi="Consolas" w:cs="Consolas"/>
+          <w:color w:val="000000"/>
+          <w:sz w:val="20"/>
+          <w:szCs w:val="20"/>
+          <w:u w:val="single"/>
+          <w:lang w:val="en-GB"/>
+        </w:rPr>
+      </w:pPr>
+      <w:proofErr w:type="spellStart"/>
+      <w:proofErr w:type="gramStart"/>
+      <w:r>
+        <w:rPr>
+          <w:rFonts w:ascii="Consolas" w:hAnsi="Consolas" w:cs="Consolas"/>
+          <w:b/>
+          <w:color w:val="000000"/>
+          <w:sz w:val="20"/>
+          <w:szCs w:val="20"/>
+          <w:highlight w:val="lightGray"/>
+          <w:u w:val="single"/>
+          <w:lang w:val="en-GB"/>
+        </w:rPr>
+        <w:t>multiWordSearchCaseSensitive</w:t>
+      </w:r>
+      <w:proofErr w:type="spellEnd"/>
+      <w:r>
+        <w:rPr>
+          <w:rFonts w:ascii="Consolas" w:hAnsi="Consolas" w:cs="Consolas"/>
+          <w:b/>
+          <w:color w:val="000000"/>
+          <w:sz w:val="20"/>
+          <w:szCs w:val="20"/>
+          <w:u w:val="single"/>
+          <w:lang w:val="en-GB"/>
+        </w:rPr>
+        <w:t>(</w:t>
+      </w:r>
+      <w:proofErr w:type="gramEnd"/>
+      <w:r>
+        <w:rPr>
+          <w:rFonts w:ascii="Consolas" w:hAnsi="Consolas" w:cs="Consolas"/>
+          <w:b/>
+          <w:color w:val="000000"/>
+          <w:sz w:val="20"/>
+          <w:szCs w:val="20"/>
+          <w:u w:val="single"/>
+          <w:lang w:val="en-GB"/>
+        </w:rPr>
+        <w:t>) :-</w:t>
+      </w:r>
+      <w:r>
+        <w:rPr>
+          <w:rFonts w:ascii="Consolas" w:hAnsi="Consolas" w:cs="Consolas"/>
+          <w:color w:val="000000"/>
+          <w:sz w:val="20"/>
+          <w:szCs w:val="20"/>
+          <w:lang w:val="en-GB"/>
+        </w:rPr>
+        <w:t xml:space="preserve"> </w:t>
+      </w:r>
+    </w:p>
+    <w:p>
+      <w:pPr>
+        <w:pStyle w:val="ListParagraph"/>
+        <w:jc w:val="both"/>
+        <w:rPr>
+          <w:rFonts w:cstheme="minorHAnsi"/>
+          <w:color w:val="000000"/>
+          <w:u w:val="single"/>
+          <w:lang w:val="en-GB"/>
+        </w:rPr>
+      </w:pPr>
+      <w:r>
+        <w:rPr>
+          <w:rFonts w:cstheme="minorHAnsi"/>
+          <w:color w:val="000000"/>
+          <w:lang w:val="en-GB"/>
+        </w:rPr>
+        <w:t>This particular test case will help us to check the case sensitive functionality for multi word search. It will return a positive result only if all those case sensitive</w:t>
+      </w:r>
+      <w:r>
+        <w:rPr>
+          <w:rFonts w:cstheme="minorHAnsi"/>
+          <w:color w:val="000000"/>
+          <w:lang w:val="en-GB"/>
+        </w:rPr>
+        <w:t xml:space="preserve"> words are present in files together. </w:t>
+      </w:r>
+    </w:p>
+    <w:p>
+      <w:pPr>
+        <w:pStyle w:val="ListParagraph"/>
+        <w:numPr>
+          <w:ilvl w:val="0"/>
+          <w:numId w:val="3"/>
+        </w:numPr>
+        <w:jc w:val="both"/>
+        <w:rPr>
+          <w:rFonts w:ascii="Consolas" w:hAnsi="Consolas" w:cs="Consolas"/>
+          <w:b/>
+          <w:color w:val="000000"/>
+          <w:sz w:val="20"/>
+          <w:szCs w:val="20"/>
+          <w:u w:val="single"/>
+          <w:lang w:val="en-GB"/>
+        </w:rPr>
+      </w:pPr>
+      <w:proofErr w:type="spellStart"/>
+      <w:proofErr w:type="gramStart"/>
+      <w:r>
+        <w:rPr>
+          <w:rFonts w:ascii="Consolas" w:hAnsi="Consolas" w:cs="Consolas"/>
+          <w:b/>
+          <w:color w:val="000000"/>
+          <w:sz w:val="20"/>
+          <w:szCs w:val="20"/>
+          <w:highlight w:val="lightGray"/>
+          <w:u w:val="single"/>
+          <w:lang w:val="en-GB"/>
+        </w:rPr>
+        <w:t>multiWordSearchCaseInSensitive</w:t>
+      </w:r>
+      <w:proofErr w:type="spellEnd"/>
+      <w:r>
+        <w:rPr>
+          <w:rFonts w:ascii="Consolas" w:hAnsi="Consolas" w:cs="Consolas"/>
+          <w:b/>
+          <w:color w:val="000000"/>
+          <w:sz w:val="20"/>
+          <w:szCs w:val="20"/>
+          <w:u w:val="single"/>
+          <w:lang w:val="en-GB"/>
+        </w:rPr>
+        <w:t>(</w:t>
+      </w:r>
+      <w:proofErr w:type="gramEnd"/>
+      <w:r>
+        <w:rPr>
+          <w:rFonts w:ascii="Consolas" w:hAnsi="Consolas" w:cs="Consolas"/>
+          <w:b/>
+          <w:color w:val="000000"/>
+          <w:sz w:val="20"/>
+          <w:szCs w:val="20"/>
+          <w:u w:val="single"/>
+          <w:lang w:val="en-GB"/>
+        </w:rPr>
+        <w:t>) :-</w:t>
+      </w:r>
+    </w:p>
+    <w:p>
+      <w:pPr>
+        <w:pStyle w:val="ListParagraph"/>
+        <w:jc w:val="both"/>
+        <w:rPr>
+          <w:rFonts w:cstheme="minorHAnsi"/>
+          <w:color w:val="000000"/>
+          <w:lang w:val="en-GB"/>
+        </w:rPr>
+      </w:pPr>
+      <w:r>
+        <w:rPr>
+          <w:rFonts w:cstheme="minorHAnsi"/>
+          <w:color w:val="000000"/>
+          <w:lang w:val="en-GB"/>
+        </w:rPr>
+        <w:t xml:space="preserve">This particular test case will help us to check the case </w:t>
+      </w:r>
+      <w:r>
+        <w:rPr>
+          <w:rFonts w:cstheme="minorHAnsi"/>
+          <w:color w:val="000000"/>
+          <w:lang w:val="en-GB"/>
+        </w:rPr>
+        <w:t>in</w:t>
+      </w:r>
+      <w:r>
+        <w:rPr>
+          <w:rFonts w:cstheme="minorHAnsi"/>
+          <w:color w:val="000000"/>
+          <w:lang w:val="en-GB"/>
+        </w:rPr>
+        <w:t xml:space="preserve">sensitive functionality for multi word search. It will return a positive result only if all </w:t>
+      </w:r>
+      <w:r>
+        <w:rPr>
+          <w:rFonts w:cstheme="minorHAnsi"/>
+          <w:color w:val="000000"/>
+          <w:lang w:val="en-GB"/>
+        </w:rPr>
+        <w:t>the keywords placed for search is</w:t>
+      </w:r>
+      <w:r>
+        <w:rPr>
+          <w:rFonts w:cstheme="minorHAnsi"/>
+          <w:color w:val="000000"/>
+          <w:lang w:val="en-GB"/>
+        </w:rPr>
+        <w:t xml:space="preserve"> case </w:t>
+      </w:r>
+      <w:r>
+        <w:rPr>
+          <w:rFonts w:cstheme="minorHAnsi"/>
+          <w:color w:val="000000"/>
+          <w:lang w:val="en-GB"/>
+        </w:rPr>
+        <w:t>in</w:t>
+      </w:r>
+      <w:r>
+        <w:rPr>
+          <w:rFonts w:cstheme="minorHAnsi"/>
+          <w:color w:val="000000"/>
+          <w:lang w:val="en-GB"/>
+        </w:rPr>
+        <w:t>sensitive</w:t>
+      </w:r>
+      <w:r>
+        <w:rPr>
+          <w:rFonts w:cstheme="minorHAnsi"/>
+          <w:color w:val="000000"/>
+          <w:lang w:val="en-GB"/>
+        </w:rPr>
+        <w:t>.</w:t>
+      </w:r>
+      <w:r>
+        <w:rPr>
+          <w:rFonts w:cstheme="minorHAnsi"/>
+          <w:color w:val="000000"/>
+          <w:lang w:val="en-GB"/>
+        </w:rPr>
+        <w:t xml:space="preserve"> </w:t>
+      </w:r>
+      <w:r>
+        <w:rPr>
+          <w:rFonts w:cstheme="minorHAnsi"/>
+          <w:color w:val="000000"/>
+          <w:lang w:val="en-GB"/>
+        </w:rPr>
+        <w:t>Those words should be</w:t>
+      </w:r>
+      <w:r>
+        <w:rPr>
+          <w:rFonts w:cstheme="minorHAnsi"/>
+          <w:color w:val="000000"/>
+          <w:lang w:val="en-GB"/>
+        </w:rPr>
+        <w:t xml:space="preserve"> present in files together. </w:t>
+      </w:r>
+    </w:p>
+    <w:p>
+      <w:pPr>
+        <w:pStyle w:val="ListParagraph"/>
+        <w:numPr>
+          <w:ilvl w:val="0"/>
+          <w:numId w:val="3"/>
+        </w:numPr>
+        <w:jc w:val="both"/>
+        <w:rPr>
+          <w:rFonts w:ascii="Consolas" w:hAnsi="Consolas" w:cs="Consolas"/>
+          <w:b/>
+          <w:color w:val="000000"/>
+          <w:sz w:val="20"/>
+          <w:szCs w:val="20"/>
+          <w:u w:val="single"/>
+          <w:lang w:val="en-GB"/>
+        </w:rPr>
+      </w:pPr>
+      <w:proofErr w:type="spellStart"/>
+      <w:proofErr w:type="gramStart"/>
+      <w:r>
+        <w:rPr>
+          <w:rFonts w:ascii="Consolas" w:hAnsi="Consolas" w:cs="Consolas"/>
+          <w:b/>
+          <w:color w:val="000000"/>
+          <w:sz w:val="20"/>
+          <w:szCs w:val="20"/>
+          <w:highlight w:val="lightGray"/>
+          <w:u w:val="single"/>
+          <w:lang w:val="en-GB"/>
+        </w:rPr>
+        <w:t>multiWordSearchNonRecursive</w:t>
+      </w:r>
+      <w:proofErr w:type="spellEnd"/>
+      <w:r>
+        <w:rPr>
+          <w:rFonts w:ascii="Consolas" w:hAnsi="Consolas" w:cs="Consolas"/>
+          <w:b/>
+          <w:color w:val="000000"/>
+          <w:sz w:val="20"/>
+          <w:szCs w:val="20"/>
+          <w:u w:val="single"/>
+          <w:lang w:val="en-GB"/>
+        </w:rPr>
+        <w:t>(</w:t>
+      </w:r>
+      <w:proofErr w:type="gramEnd"/>
+      <w:r>
+        <w:rPr>
+          <w:rFonts w:ascii="Consolas" w:hAnsi="Consolas" w:cs="Consolas"/>
+          <w:b/>
+          <w:color w:val="000000"/>
+          <w:sz w:val="20"/>
+          <w:szCs w:val="20"/>
+          <w:u w:val="single"/>
+          <w:lang w:val="en-GB"/>
+        </w:rPr>
+        <w:t>) :-</w:t>
+      </w:r>
+    </w:p>
+    <w:p>
+      <w:pPr>
+        <w:pStyle w:val="ListParagraph"/>
+        <w:jc w:val="both"/>
+        <w:rPr>
+          <w:rFonts w:cstheme="minorHAnsi"/>
+        </w:rPr>
+      </w:pPr>
+      <w:r>
+        <w:rPr>
+          <w:rFonts w:cstheme="minorHAnsi"/>
+          <w:color w:val="000000"/>
+          <w:lang w:val="en-GB"/>
+        </w:rPr>
+        <w:t>To check the functionality of non-recursive search for multiple words we need to execute this test case.</w:t>
+      </w:r>
+      <w:r>
+        <w:rPr>
+          <w:rFonts w:cstheme="minorHAnsi"/>
+        </w:rPr>
+        <w:t xml:space="preserve"> </w:t>
+      </w:r>
+      <w:r>
+        <w:rPr>
+          <w:rFonts w:cstheme="minorHAnsi"/>
+          <w:color w:val="000000"/>
+          <w:lang w:val="en-GB"/>
+        </w:rPr>
+        <w:t>It will return a positive result only if all t</w:t>
+      </w:r>
+      <w:r>
+        <w:rPr>
+          <w:rFonts w:cstheme="minorHAnsi"/>
+          <w:color w:val="000000"/>
+          <w:lang w:val="en-GB"/>
+        </w:rPr>
+        <w:t>he keywords placed for search are present in base folder location</w:t>
+      </w:r>
+      <w:r>
+        <w:rPr>
+          <w:rFonts w:cstheme="minorHAnsi"/>
+          <w:color w:val="000000"/>
+          <w:lang w:val="en-GB"/>
+        </w:rPr>
+        <w:t>. Those words should be present in files together.</w:t>
       </w:r>
     </w:p>
     <w:sectPr>
@@ -852,6 +1692,95 @@
 <file path=word/numbering.xml><?xml version="1.0" encoding="utf-8"?>
 <w:numbering xmlns:wpc="http://schemas.microsoft.com/office/word/2010/wordprocessingCanvas" xmlns:cx="http://schemas.microsoft.com/office/drawing/2014/chartex" xmlns:cx1="http://schemas.microsoft.com/office/drawing/2015/9/8/chartex" xmlns:mc="http://schemas.openxmlformats.org/markup-compatibility/2006" xmlns:o="urn:schemas-microsoft-com:office:office" xmlns:r="http://schemas.openxmlformats.org/officeDocument/2006/relationships" xmlns:m="http://schemas.openxmlformats.org/officeDocument/2006/math" xmlns:v="urn:schemas-microsoft-com:vml" xmlns:wp14="http://schemas.microsoft.com/office/word/2010/wordprocessingDrawing" xmlns:wp="http://schemas.openxmlformats.org/drawingml/2006/wordprocessingDrawing" xmlns:w10="urn:schemas-microsoft-com:office:word" xmlns:w="http://schemas.openxmlformats.org/wordprocessingml/2006/main" xmlns:w14="http://schemas.microsoft.com/office/word/2010/wordml" xmlns:w15="http://schemas.microsoft.com/office/word/2012/wordml" xmlns:w16se="http://schemas.microsoft.com/office/word/2015/wordml/symex" xmlns:wpg="http://schemas.microsoft.com/office/word/2010/wordprocessingGroup" xmlns:wpi="http://schemas.microsoft.com/office/word/2010/wordprocessingInk" xmlns:wne="http://schemas.microsoft.com/office/word/2006/wordml" xmlns:wps="http://schemas.microsoft.com/office/word/2010/wordprocessingShape" mc:Ignorable="w14 w15 w16se wp14">
   <w:abstractNum w:abstractNumId="0" w15:restartNumberingAfterBreak="0">
+    <w:nsid w:val="25030CCC"/>
+    <w:multiLevelType w:val="hybridMultilevel"/>
+    <w:tmpl w:val="044C1FE4"/>
+    <w:lvl w:ilvl="0" w:tplc="0809000F">
+      <w:start w:val="1"/>
+      <w:numFmt w:val="decimal"/>
+      <w:lvlText w:val="%1."/>
+      <w:lvlJc w:val="left"/>
+      <w:pPr>
+        <w:ind w:left="720" w:hanging="360"/>
+      </w:pPr>
+      <w:rPr>
+        <w:rFonts w:hint="default"/>
+      </w:rPr>
+    </w:lvl>
+    <w:lvl w:ilvl="1" w:tplc="08090019" w:tentative="1">
+      <w:start w:val="1"/>
+      <w:numFmt w:val="lowerLetter"/>
+      <w:lvlText w:val="%2."/>
+      <w:lvlJc w:val="left"/>
+      <w:pPr>
+        <w:ind w:left="1440" w:hanging="360"/>
+      </w:pPr>
+    </w:lvl>
+    <w:lvl w:ilvl="2" w:tplc="0809001B" w:tentative="1">
+      <w:start w:val="1"/>
+      <w:numFmt w:val="lowerRoman"/>
+      <w:lvlText w:val="%3."/>
+      <w:lvlJc w:val="right"/>
+      <w:pPr>
+        <w:ind w:left="2160" w:hanging="180"/>
+      </w:pPr>
+    </w:lvl>
+    <w:lvl w:ilvl="3" w:tplc="0809000F" w:tentative="1">
+      <w:start w:val="1"/>
+      <w:numFmt w:val="decimal"/>
+      <w:lvlText w:val="%4."/>
+      <w:lvlJc w:val="left"/>
+      <w:pPr>
+        <w:ind w:left="2880" w:hanging="360"/>
+      </w:pPr>
+    </w:lvl>
+    <w:lvl w:ilvl="4" w:tplc="08090019" w:tentative="1">
+      <w:start w:val="1"/>
+      <w:numFmt w:val="lowerLetter"/>
+      <w:lvlText w:val="%5."/>
+      <w:lvlJc w:val="left"/>
+      <w:pPr>
+        <w:ind w:left="3600" w:hanging="360"/>
+      </w:pPr>
+    </w:lvl>
+    <w:lvl w:ilvl="5" w:tplc="0809001B" w:tentative="1">
+      <w:start w:val="1"/>
+      <w:numFmt w:val="lowerRoman"/>
+      <w:lvlText w:val="%6."/>
+      <w:lvlJc w:val="right"/>
+      <w:pPr>
+        <w:ind w:left="4320" w:hanging="180"/>
+      </w:pPr>
+    </w:lvl>
+    <w:lvl w:ilvl="6" w:tplc="0809000F" w:tentative="1">
+      <w:start w:val="1"/>
+      <w:numFmt w:val="decimal"/>
+      <w:lvlText w:val="%7."/>
+      <w:lvlJc w:val="left"/>
+      <w:pPr>
+        <w:ind w:left="5040" w:hanging="360"/>
+      </w:pPr>
+    </w:lvl>
+    <w:lvl w:ilvl="7" w:tplc="08090019" w:tentative="1">
+      <w:start w:val="1"/>
+      <w:numFmt w:val="lowerLetter"/>
+      <w:lvlText w:val="%8."/>
+      <w:lvlJc w:val="left"/>
+      <w:pPr>
+        <w:ind w:left="5760" w:hanging="360"/>
+      </w:pPr>
+    </w:lvl>
+    <w:lvl w:ilvl="8" w:tplc="0809001B" w:tentative="1">
+      <w:start w:val="1"/>
+      <w:numFmt w:val="lowerRoman"/>
+      <w:lvlText w:val="%9."/>
+      <w:lvlJc w:val="right"/>
+      <w:pPr>
+        <w:ind w:left="6480" w:hanging="180"/>
+      </w:pPr>
+    </w:lvl>
+  </w:abstractNum>
+  <w:abstractNum w:abstractNumId="1" w15:restartNumberingAfterBreak="0">
     <w:nsid w:val="26E97E37"/>
     <w:multiLevelType w:val="hybridMultilevel"/>
     <w:tmpl w:val="CD6422B0"/>
@@ -964,7 +1893,7 @@
       </w:rPr>
     </w:lvl>
   </w:abstractNum>
-  <w:abstractNum w:abstractNumId="1" w15:restartNumberingAfterBreak="0">
+  <w:abstractNum w:abstractNumId="2" w15:restartNumberingAfterBreak="0">
     <w:nsid w:val="55C823A0"/>
     <w:multiLevelType w:val="hybridMultilevel"/>
     <w:tmpl w:val="DE785C78"/>
@@ -1078,9 +2007,12 @@
     </w:lvl>
   </w:abstractNum>
   <w:num w:numId="1">
+    <w:abstractNumId w:val="2"/>
+  </w:num>
+  <w:num w:numId="2">
     <w:abstractNumId w:val="1"/>
   </w:num>
-  <w:num w:numId="2">
+  <w:num w:numId="3">
     <w:abstractNumId w:val="0"/>
   </w:num>
 </w:numbering>
@@ -1579,6 +2511,85 @@
       <w:lang w:val="en-GB" w:eastAsia="en-GB"/>
     </w:rPr>
   </w:style>
+  <w:style w:type="paragraph" w:styleId="Header">
+    <w:name w:val="header"/>
+    <w:basedOn w:val="Normal"/>
+    <w:link w:val="HeaderChar"/>
+    <w:uiPriority w:val="99"/>
+    <w:unhideWhenUsed/>
+    <w:rsid w:val="00CA4DC5"/>
+    <w:pPr>
+      <w:tabs>
+        <w:tab w:val="center" w:pos="4680"/>
+        <w:tab w:val="right" w:pos="9360"/>
+      </w:tabs>
+      <w:spacing w:after="0" w:line="240" w:lineRule="auto"/>
+    </w:pPr>
+  </w:style>
+  <w:style w:type="character" w:customStyle="1" w:styleId="HeaderChar">
+    <w:name w:val="Header Char"/>
+    <w:basedOn w:val="DefaultParagraphFont"/>
+    <w:link w:val="Header"/>
+    <w:uiPriority w:val="99"/>
+    <w:rsid w:val="00CA4DC5"/>
+  </w:style>
+  <w:style w:type="paragraph" w:styleId="Footer">
+    <w:name w:val="footer"/>
+    <w:basedOn w:val="Normal"/>
+    <w:link w:val="FooterChar"/>
+    <w:uiPriority w:val="99"/>
+    <w:unhideWhenUsed/>
+    <w:rsid w:val="00CA4DC5"/>
+    <w:pPr>
+      <w:tabs>
+        <w:tab w:val="center" w:pos="4680"/>
+        <w:tab w:val="right" w:pos="9360"/>
+      </w:tabs>
+      <w:spacing w:after="0" w:line="240" w:lineRule="auto"/>
+    </w:pPr>
+  </w:style>
+  <w:style w:type="character" w:customStyle="1" w:styleId="FooterChar">
+    <w:name w:val="Footer Char"/>
+    <w:basedOn w:val="DefaultParagraphFont"/>
+    <w:link w:val="Footer"/>
+    <w:uiPriority w:val="99"/>
+    <w:rsid w:val="00CA4DC5"/>
+  </w:style>
+  <w:style w:type="paragraph" w:styleId="IntenseQuote">
+    <w:name w:val="Intense Quote"/>
+    <w:basedOn w:val="Normal"/>
+    <w:next w:val="Normal"/>
+    <w:link w:val="IntenseQuoteChar"/>
+    <w:uiPriority w:val="30"/>
+    <w:qFormat/>
+    <w:rsid w:val="00C02F49"/>
+    <w:pPr>
+      <w:pBdr>
+        <w:top w:val="single" w:sz="4" w:space="10" w:color="5B9BD5" w:themeColor="accent1"/>
+        <w:bottom w:val="single" w:sz="4" w:space="10" w:color="5B9BD5" w:themeColor="accent1"/>
+      </w:pBdr>
+      <w:spacing w:before="360" w:after="360"/>
+      <w:ind w:left="864" w:right="864"/>
+      <w:jc w:val="center"/>
+    </w:pPr>
+    <w:rPr>
+      <w:i/>
+      <w:iCs/>
+      <w:color w:val="5B9BD5" w:themeColor="accent1"/>
+    </w:rPr>
+  </w:style>
+  <w:style w:type="character" w:customStyle="1" w:styleId="IntenseQuoteChar">
+    <w:name w:val="Intense Quote Char"/>
+    <w:basedOn w:val="DefaultParagraphFont"/>
+    <w:link w:val="IntenseQuote"/>
+    <w:uiPriority w:val="30"/>
+    <w:rsid w:val="00C02F49"/>
+    <w:rPr>
+      <w:i/>
+      <w:iCs/>
+      <w:color w:val="5B9BD5" w:themeColor="accent1"/>
+    </w:rPr>
+  </w:style>
 </w:styles>
 </file>
 
@@ -1848,7 +2859,7 @@
 </file>
 
 <file path=customXml/itemProps1.xml><?xml version="1.0" encoding="utf-8"?>
-<ds:datastoreItem xmlns:ds="http://schemas.openxmlformats.org/officeDocument/2006/customXml" ds:itemID="{66D5C3BA-C8E2-4D95-AFA6-9F188352B5E3}">
+<ds:datastoreItem xmlns:ds="http://schemas.openxmlformats.org/officeDocument/2006/customXml" ds:itemID="{CC8571D1-0D1A-40B4-A7EE-8BCF90CD13E5}">
   <ds:schemaRefs>
     <ds:schemaRef ds:uri="http://schemas.openxmlformats.org/officeDocument/2006/bibliography"/>
   </ds:schemaRefs>

</xml_diff>

<commit_message>
Updated the documentation for search path in request body.
</commit_message>
<xml_diff>
--- a/Search-Service-Documentation.docx
+++ b/Search-Service-Documentation.docx
@@ -197,13 +197,8 @@
       </w:r>
     </w:p>
     <w:p>
-      <w:proofErr w:type="spellStart"/>
-      <w:r>
-        <w:t>Src</w:t>
-      </w:r>
-      <w:proofErr w:type="spellEnd"/>
-      <w:r>
-        <w:t xml:space="preserve"> </w:t>
+      <w:r>
+        <w:t xml:space="preserve">Src </w:t>
       </w:r>
       <w:r>
         <w:t>code folder contains all the source code</w:t>
@@ -278,28 +273,13 @@
           <w:ilvl w:val="0"/>
           <w:numId w:val="2"/>
         </w:numPr>
-      </w:pPr>
-      <w:r>
-        <w:t xml:space="preserve">The default root path need to be set into </w:t>
-      </w:r>
-      <w:proofErr w:type="spellStart"/>
-      <w:r>
-        <w:t>application.y</w:t>
-      </w:r>
-      <w:r>
-        <w:t>ml</w:t>
-      </w:r>
-      <w:proofErr w:type="spellEnd"/>
-      <w:r>
-        <w:t xml:space="preserve"> file. If no input given for root path as part of request body, application will take the default root path from </w:t>
-      </w:r>
-      <w:proofErr w:type="spellStart"/>
-      <w:r>
-        <w:t>application.yml</w:t>
-      </w:r>
-      <w:proofErr w:type="spellEnd"/>
-      <w:r>
-        <w:t xml:space="preserve"> file.</w:t>
+        <w:jc w:val="both"/>
+      </w:pPr>
+      <w:r>
+        <w:t>The default root path need to be set into application.y</w:t>
+      </w:r>
+      <w:r>
+        <w:t>ml file. If no input given for root path as part of request body, application will take the default root path from application.yml file.</w:t>
       </w:r>
       <w:r>
         <w:rPr>
@@ -315,27 +295,25 @@
           <w:ilvl w:val="0"/>
           <w:numId w:val="2"/>
         </w:numPr>
-      </w:pPr>
-      <w:r>
-        <w:t xml:space="preserve">Setting the base directory to search: Open the </w:t>
-      </w:r>
-      <w:proofErr w:type="spellStart"/>
-      <w:r>
-        <w:t>application.yml</w:t>
-      </w:r>
-      <w:proofErr w:type="spellEnd"/>
-      <w:r>
-        <w:t xml:space="preserve"> file and change the following.</w:t>
-      </w:r>
+        <w:jc w:val="both"/>
+      </w:pPr>
       <w:r>
         <w:rPr>
           <w:noProof/>
           <w:lang w:val="en-GB" w:eastAsia="en-GB"/>
         </w:rPr>
         <w:drawing>
-          <wp:inline distT="0" distB="0" distL="0" distR="0" wp14:anchorId="21A3D07D" wp14:editId="757389DC">
-            <wp:extent cx="2495898" cy="1648055"/>
-            <wp:effectExtent l="0" t="0" r="0" b="9525"/>
+          <wp:anchor distT="0" distB="0" distL="114300" distR="114300" simplePos="0" relativeHeight="251658240" behindDoc="0" locked="0" layoutInCell="1" allowOverlap="1">
+            <wp:simplePos x="0" y="0"/>
+            <wp:positionH relativeFrom="column">
+              <wp:posOffset>1123950</wp:posOffset>
+            </wp:positionH>
+            <wp:positionV relativeFrom="paragraph">
+              <wp:posOffset>368935</wp:posOffset>
+            </wp:positionV>
+            <wp:extent cx="2494800" cy="1875600"/>
+            <wp:effectExtent l="0" t="0" r="1270" b="0"/>
+            <wp:wrapTopAndBottom/>
             <wp:docPr id="3" name="Picture 3"/>
             <wp:cNvGraphicFramePr>
               <a:graphicFrameLocks xmlns:a="http://schemas.openxmlformats.org/drawingml/2006/main" noChangeAspect="1"/>
@@ -348,7 +326,13 @@
                     <pic:cNvPicPr/>
                   </pic:nvPicPr>
                   <pic:blipFill>
-                    <a:blip r:embed="rId10"/>
+                    <a:blip r:embed="rId10">
+                      <a:extLst>
+                        <a:ext uri="{28A0092B-C50C-407E-A947-70E740481C1C}">
+                          <a14:useLocalDpi xmlns:a14="http://schemas.microsoft.com/office/drawing/2010/main" val="0"/>
+                        </a:ext>
+                      </a:extLst>
+                    </a:blip>
                     <a:stretch>
                       <a:fillRect/>
                     </a:stretch>
@@ -356,7 +340,7 @@
                   <pic:spPr>
                     <a:xfrm>
                       <a:off x="0" y="0"/>
-                      <a:ext cx="2495898" cy="1648055"/>
+                      <a:ext cx="2494800" cy="1875600"/>
                     </a:xfrm>
                     <a:prstGeom prst="rect">
                       <a:avLst/>
@@ -365,8 +349,23 @@
                 </pic:pic>
               </a:graphicData>
             </a:graphic>
-          </wp:inline>
+            <wp14:sizeRelH relativeFrom="margin">
+              <wp14:pctWidth>0</wp14:pctWidth>
+            </wp14:sizeRelH>
+            <wp14:sizeRelV relativeFrom="margin">
+              <wp14:pctHeight>0</wp14:pctHeight>
+            </wp14:sizeRelV>
+          </wp:anchor>
         </w:drawing>
+      </w:r>
+      <w:r>
+        <w:t>Setting the</w:t>
+      </w:r>
+      <w:r>
+        <w:t xml:space="preserve"> default</w:t>
+      </w:r>
+      <w:r>
+        <w:t xml:space="preserve"> base directory to search: Open the application.yml file and change the following.</w:t>
       </w:r>
     </w:p>
     <w:p>
@@ -408,6 +407,7 @@
           <w:noProof/>
           <w:lang w:val="en-GB" w:eastAsia="en-GB"/>
         </w:rPr>
+        <w:lastRenderedPageBreak/>
         <w:drawing>
           <wp:inline distT="0" distB="0" distL="0" distR="0" wp14:anchorId="40A4310A" wp14:editId="2AE62D09">
             <wp:extent cx="2143354" cy="1488657"/>
@@ -454,7 +454,6 @@
         </w:numPr>
       </w:pPr>
       <w:r>
-        <w:lastRenderedPageBreak/>
         <w:t>Setting case sensitive or insensitive search: Change the following parameter to false to make the search case insensitive.</w:t>
       </w:r>
       <w:r>
@@ -589,7 +588,6 @@
           <w:lang w:val="en-GB" w:eastAsia="en-GB"/>
         </w:rPr>
       </w:pPr>
-      <w:proofErr w:type="spellStart"/>
       <w:r>
         <w:rPr>
           <w:rFonts w:ascii="Consolas" w:eastAsia="Times New Roman" w:hAnsi="Consolas" w:cs="Courier New"/>
@@ -598,43 +596,8 @@
           <w:szCs w:val="23"/>
           <w:lang w:val="en-GB" w:eastAsia="en-GB"/>
         </w:rPr>
-        <w:t>mvn</w:t>
-      </w:r>
-      <w:proofErr w:type="spellEnd"/>
-      <w:r>
-        <w:rPr>
-          <w:rFonts w:ascii="Consolas" w:eastAsia="Times New Roman" w:hAnsi="Consolas" w:cs="Courier New"/>
-          <w:color w:val="000000"/>
-          <w:sz w:val="23"/>
-          <w:szCs w:val="23"/>
-          <w:lang w:val="en-GB" w:eastAsia="en-GB"/>
-        </w:rPr>
-        <w:t xml:space="preserve"> </w:t>
-      </w:r>
-      <w:proofErr w:type="spellStart"/>
-      <w:r>
-        <w:rPr>
-          <w:rFonts w:ascii="Consolas" w:eastAsia="Times New Roman" w:hAnsi="Consolas" w:cs="Courier New"/>
-          <w:color w:val="000000"/>
-          <w:sz w:val="23"/>
-          <w:szCs w:val="23"/>
-          <w:lang w:val="en-GB" w:eastAsia="en-GB"/>
-        </w:rPr>
-        <w:t>spring-</w:t>
-      </w:r>
-      <w:proofErr w:type="gramStart"/>
-      <w:r>
-        <w:rPr>
-          <w:rFonts w:ascii="Consolas" w:eastAsia="Times New Roman" w:hAnsi="Consolas" w:cs="Courier New"/>
-          <w:color w:val="000000"/>
-          <w:sz w:val="23"/>
-          <w:szCs w:val="23"/>
-          <w:lang w:val="en-GB" w:eastAsia="en-GB"/>
-        </w:rPr>
-        <w:t>boot:run</w:t>
-      </w:r>
-      <w:proofErr w:type="spellEnd"/>
-      <w:proofErr w:type="gramEnd"/>
+        <w:t>mvn spring-boot:run</w:t>
+      </w:r>
     </w:p>
     <w:p/>
     <w:p>
@@ -669,6 +632,7 @@
           <w:noProof/>
           <w:lang w:val="en-GB" w:eastAsia="en-GB"/>
         </w:rPr>
+        <w:lastRenderedPageBreak/>
         <w:drawing>
           <wp:inline distT="0" distB="0" distL="0" distR="0">
             <wp:extent cx="6219825" cy="2209800"/>
@@ -745,7 +709,6 @@
     <w:p/>
     <w:p>
       <w:r>
-        <w:lastRenderedPageBreak/>
         <w:t>You will get a page of Swagger which gives a detailed specification of API with provision to test it out.</w:t>
       </w:r>
     </w:p>
@@ -771,6 +734,7 @@
           <w:noProof/>
           <w:lang w:val="en-GB" w:eastAsia="en-GB"/>
         </w:rPr>
+        <w:lastRenderedPageBreak/>
         <w:drawing>
           <wp:inline distT="0" distB="0" distL="0" distR="0">
             <wp:extent cx="5943600" cy="6383020"/>
@@ -818,7 +782,6 @@
     <w:p/>
     <w:p>
       <w:r>
-        <w:lastRenderedPageBreak/>
         <w:t>A sample run can be as follows.</w:t>
       </w:r>
     </w:p>
@@ -828,6 +791,7 @@
           <w:noProof/>
           <w:lang w:val="en-GB" w:eastAsia="en-GB"/>
         </w:rPr>
+        <w:lastRenderedPageBreak/>
         <w:drawing>
           <wp:inline distT="0" distB="0" distL="0" distR="0">
             <wp:extent cx="4787900" cy="7877175"/>
@@ -976,8 +940,6 @@
           <w:u w:val="single"/>
         </w:rPr>
       </w:pPr>
-      <w:proofErr w:type="spellStart"/>
-      <w:proofErr w:type="gramStart"/>
       <w:r>
         <w:rPr>
           <w:rFonts w:ascii="Consolas" w:hAnsi="Consolas" w:cs="Consolas"/>
@@ -991,7 +953,6 @@
         </w:rPr>
         <w:t>singleWordSearchCaseSensitive</w:t>
       </w:r>
-      <w:proofErr w:type="spellEnd"/>
       <w:r>
         <w:rPr>
           <w:rFonts w:ascii="Consolas" w:hAnsi="Consolas" w:cs="Consolas"/>
@@ -1002,9 +963,8 @@
           <w:u w:val="single"/>
           <w:lang w:val="en-GB"/>
         </w:rPr>
-        <w:t>(</w:t>
-      </w:r>
-      <w:proofErr w:type="gramEnd"/>
+        <w:t xml:space="preserve">() </w:t>
+      </w:r>
       <w:r>
         <w:rPr>
           <w:rFonts w:ascii="Consolas" w:hAnsi="Consolas" w:cs="Consolas"/>
@@ -1015,54 +975,40 @@
           <w:u w:val="single"/>
           <w:lang w:val="en-GB"/>
         </w:rPr>
-        <w:t xml:space="preserve">) </w:t>
-      </w:r>
-      <w:r>
+        <w:t>:-</w:t>
+      </w:r>
+    </w:p>
+    <w:p>
+      <w:pPr>
+        <w:pStyle w:val="ListParagraph"/>
+        <w:jc w:val="both"/>
+        <w:rPr>
+          <w:rFonts w:cstheme="minorHAnsi"/>
+          <w:color w:val="000000"/>
+          <w:lang w:val="en-GB"/>
+        </w:rPr>
+      </w:pPr>
+      <w:r>
+        <w:rPr>
+          <w:rFonts w:cstheme="minorHAnsi"/>
+          <w:color w:val="000000"/>
+          <w:lang w:val="en-GB"/>
+        </w:rPr>
+        <w:t>This application is having a very unique functionality to make your word search case sensitive. This unit test case will check, whether that functionality is working properly or not when you are searching with single keyword.</w:t>
+      </w:r>
+    </w:p>
+    <w:p>
+      <w:pPr>
+        <w:pStyle w:val="ListParagraph"/>
+        <w:jc w:val="both"/>
         <w:rPr>
           <w:rFonts w:ascii="Consolas" w:hAnsi="Consolas" w:cs="Consolas"/>
-          <w:b/>
           <w:color w:val="000000"/>
           <w:sz w:val="20"/>
           <w:szCs w:val="20"/>
-          <w:u w:val="single"/>
-          <w:lang w:val="en-GB"/>
-        </w:rPr>
-        <w:t>:-</w:t>
-      </w:r>
-    </w:p>
-    <w:p>
-      <w:pPr>
-        <w:pStyle w:val="ListParagraph"/>
-        <w:jc w:val="both"/>
-        <w:rPr>
-          <w:rFonts w:cstheme="minorHAnsi"/>
-          <w:color w:val="000000"/>
-          <w:lang w:val="en-GB"/>
-        </w:rPr>
-      </w:pPr>
-      <w:r>
-        <w:rPr>
-          <w:rFonts w:cstheme="minorHAnsi"/>
-          <w:color w:val="000000"/>
-          <w:lang w:val="en-GB"/>
-        </w:rPr>
-        <w:t>This application is having a very unique functionality to make your word search case sensitive. This unit test case will check, whether that functionality is working properly or not when you are searching with single keyword.</w:t>
-      </w:r>
-    </w:p>
-    <w:p>
-      <w:pPr>
-        <w:pStyle w:val="ListParagraph"/>
-        <w:jc w:val="both"/>
-        <w:rPr>
-          <w:rFonts w:ascii="Consolas" w:hAnsi="Consolas" w:cs="Consolas"/>
-          <w:color w:val="000000"/>
-          <w:sz w:val="20"/>
-          <w:szCs w:val="20"/>
-          <w:lang w:val="en-GB"/>
-        </w:rPr>
-      </w:pPr>
-      <w:bookmarkStart w:id="0" w:name="_GoBack"/>
-      <w:bookmarkEnd w:id="0"/>
+          <w:lang w:val="en-GB"/>
+        </w:rPr>
+      </w:pPr>
     </w:p>
     <w:p>
       <w:pPr>
@@ -1094,8 +1040,6 @@
           <w:lang w:val="en-GB"/>
         </w:rPr>
       </w:pPr>
-      <w:proofErr w:type="spellStart"/>
-      <w:proofErr w:type="gramStart"/>
       <w:r>
         <w:rPr>
           <w:rFonts w:ascii="Consolas" w:hAnsi="Consolas" w:cs="Consolas"/>
@@ -1109,7 +1053,6 @@
         </w:rPr>
         <w:t>singleWordSearchCaseInSensitive</w:t>
       </w:r>
-      <w:proofErr w:type="spellEnd"/>
       <w:r>
         <w:rPr>
           <w:rFonts w:ascii="Consolas" w:hAnsi="Consolas" w:cs="Consolas"/>
@@ -1122,7 +1065,6 @@
         </w:rPr>
         <w:t>(</w:t>
       </w:r>
-      <w:proofErr w:type="gramEnd"/>
       <w:r>
         <w:rPr>
           <w:rFonts w:ascii="Consolas" w:hAnsi="Consolas" w:cs="Consolas"/>
@@ -1193,8 +1135,6 @@
           <w:lang w:val="en-GB"/>
         </w:rPr>
       </w:pPr>
-      <w:proofErr w:type="spellStart"/>
-      <w:proofErr w:type="gramStart"/>
       <w:r>
         <w:rPr>
           <w:rFonts w:ascii="Consolas" w:hAnsi="Consolas" w:cs="Consolas"/>
@@ -1208,7 +1148,6 @@
         </w:rPr>
         <w:t>singleWordSearchNonRecursive</w:t>
       </w:r>
-      <w:proofErr w:type="spellEnd"/>
       <w:r>
         <w:rPr>
           <w:rFonts w:ascii="Consolas" w:hAnsi="Consolas" w:cs="Consolas"/>
@@ -1219,20 +1158,7 @@
           <w:u w:val="single"/>
           <w:lang w:val="en-GB"/>
         </w:rPr>
-        <w:t>(</w:t>
-      </w:r>
-      <w:proofErr w:type="gramEnd"/>
-      <w:r>
-        <w:rPr>
-          <w:rFonts w:ascii="Consolas" w:hAnsi="Consolas" w:cs="Consolas"/>
-          <w:b/>
-          <w:color w:val="000000"/>
-          <w:sz w:val="20"/>
-          <w:szCs w:val="20"/>
-          <w:u w:val="single"/>
-          <w:lang w:val="en-GB"/>
-        </w:rPr>
-        <w:t>) :-</w:t>
+        <w:t>() :-</w:t>
       </w:r>
       <w:r>
         <w:rPr>
@@ -1283,8 +1209,6 @@
           <w:lang w:val="en-GB"/>
         </w:rPr>
       </w:pPr>
-      <w:proofErr w:type="spellStart"/>
-      <w:proofErr w:type="gramStart"/>
       <w:r>
         <w:rPr>
           <w:rFonts w:ascii="Consolas" w:hAnsi="Consolas" w:cs="Consolas"/>
@@ -1298,7 +1222,6 @@
         </w:rPr>
         <w:t>multiWordSearchCaseSensitive</w:t>
       </w:r>
-      <w:proofErr w:type="spellEnd"/>
       <w:r>
         <w:rPr>
           <w:rFonts w:ascii="Consolas" w:hAnsi="Consolas" w:cs="Consolas"/>
@@ -1309,20 +1232,7 @@
           <w:u w:val="single"/>
           <w:lang w:val="en-GB"/>
         </w:rPr>
-        <w:t>(</w:t>
-      </w:r>
-      <w:proofErr w:type="gramEnd"/>
-      <w:r>
-        <w:rPr>
-          <w:rFonts w:ascii="Consolas" w:hAnsi="Consolas" w:cs="Consolas"/>
-          <w:b/>
-          <w:color w:val="000000"/>
-          <w:sz w:val="20"/>
-          <w:szCs w:val="20"/>
-          <w:u w:val="single"/>
-          <w:lang w:val="en-GB"/>
-        </w:rPr>
-        <w:t>) :-</w:t>
+        <w:t>() :-</w:t>
       </w:r>
       <w:r>
         <w:rPr>
@@ -1381,8 +1291,6 @@
           <w:lang w:val="en-GB"/>
         </w:rPr>
       </w:pPr>
-      <w:proofErr w:type="spellStart"/>
-      <w:proofErr w:type="gramStart"/>
       <w:r>
         <w:rPr>
           <w:rFonts w:ascii="Consolas" w:hAnsi="Consolas" w:cs="Consolas"/>
@@ -1396,7 +1304,6 @@
         </w:rPr>
         <w:t>multiWordSearchCaseInSensitive</w:t>
       </w:r>
-      <w:proofErr w:type="spellEnd"/>
       <w:r>
         <w:rPr>
           <w:rFonts w:ascii="Consolas" w:hAnsi="Consolas" w:cs="Consolas"/>
@@ -1407,20 +1314,7 @@
           <w:u w:val="single"/>
           <w:lang w:val="en-GB"/>
         </w:rPr>
-        <w:t>(</w:t>
-      </w:r>
-      <w:proofErr w:type="gramEnd"/>
-      <w:r>
-        <w:rPr>
-          <w:rFonts w:ascii="Consolas" w:hAnsi="Consolas" w:cs="Consolas"/>
-          <w:b/>
-          <w:color w:val="000000"/>
-          <w:sz w:val="20"/>
-          <w:szCs w:val="20"/>
-          <w:u w:val="single"/>
-          <w:lang w:val="en-GB"/>
-        </w:rPr>
-        <w:t>) :-</w:t>
+        <w:t>() :-</w:t>
       </w:r>
     </w:p>
     <w:p>
@@ -1439,87 +1333,7 @@
           <w:color w:val="000000"/>
           <w:lang w:val="en-GB"/>
         </w:rPr>
-        <w:t xml:space="preserve">This particular test case will help us to check the case </w:t>
-      </w:r>
-      <w:r>
-        <w:rPr>
-          <w:rFonts w:cstheme="minorHAnsi"/>
-          <w:color w:val="000000"/>
-          <w:lang w:val="en-GB"/>
-        </w:rPr>
-        <w:t>in</w:t>
-      </w:r>
-      <w:r>
-        <w:rPr>
-          <w:rFonts w:cstheme="minorHAnsi"/>
-          <w:color w:val="000000"/>
-          <w:lang w:val="en-GB"/>
-        </w:rPr>
-        <w:t xml:space="preserve">sensitive functionality for multi word search. It will return a positive result only if all </w:t>
-      </w:r>
-      <w:r>
-        <w:rPr>
-          <w:rFonts w:cstheme="minorHAnsi"/>
-          <w:color w:val="000000"/>
-          <w:lang w:val="en-GB"/>
-        </w:rPr>
-        <w:t>the keywords placed for search is</w:t>
-      </w:r>
-      <w:r>
-        <w:rPr>
-          <w:rFonts w:cstheme="minorHAnsi"/>
-          <w:color w:val="000000"/>
-          <w:lang w:val="en-GB"/>
-        </w:rPr>
-        <w:t xml:space="preserve"> case </w:t>
-      </w:r>
-      <w:r>
-        <w:rPr>
-          <w:rFonts w:cstheme="minorHAnsi"/>
-          <w:color w:val="000000"/>
-          <w:lang w:val="en-GB"/>
-        </w:rPr>
-        <w:t>in</w:t>
-      </w:r>
-      <w:r>
-        <w:rPr>
-          <w:rFonts w:cstheme="minorHAnsi"/>
-          <w:color w:val="000000"/>
-          <w:lang w:val="en-GB"/>
-        </w:rPr>
-        <w:t>sensitive</w:t>
-      </w:r>
-      <w:r>
-        <w:rPr>
-          <w:rFonts w:cstheme="minorHAnsi"/>
-          <w:color w:val="000000"/>
-          <w:lang w:val="en-GB"/>
-        </w:rPr>
-        <w:t>.</w:t>
-      </w:r>
-      <w:r>
-        <w:rPr>
-          <w:rFonts w:cstheme="minorHAnsi"/>
-          <w:color w:val="000000"/>
-          <w:lang w:val="en-GB"/>
-        </w:rPr>
-        <w:t xml:space="preserve"> </w:t>
-      </w:r>
-      <w:r>
-        <w:rPr>
-          <w:rFonts w:cstheme="minorHAnsi"/>
-          <w:color w:val="000000"/>
-          <w:lang w:val="en-GB"/>
-        </w:rPr>
-        <w:t>Those words should be</w:t>
-      </w:r>
-      <w:r>
-        <w:rPr>
-          <w:rFonts w:cstheme="minorHAnsi"/>
-          <w:color w:val="000000"/>
-          <w:lang w:val="en-GB"/>
-        </w:rPr>
-        <w:t xml:space="preserve"> present in files together. </w:t>
+        <w:t xml:space="preserve">This particular test case will help us to check the case insensitive functionality for multi word search. It will return a positive result only if all the keywords placed for search is case insensitive. Those words should be present in files together. </w:t>
       </w:r>
     </w:p>
     <w:p>
@@ -1540,8 +1354,6 @@
           <w:lang w:val="en-GB"/>
         </w:rPr>
       </w:pPr>
-      <w:proofErr w:type="spellStart"/>
-      <w:proofErr w:type="gramStart"/>
       <w:r>
         <w:rPr>
           <w:rFonts w:ascii="Consolas" w:hAnsi="Consolas" w:cs="Consolas"/>
@@ -1555,7 +1367,6 @@
         </w:rPr>
         <w:t>multiWordSearchNonRecursive</w:t>
       </w:r>
-      <w:proofErr w:type="spellEnd"/>
       <w:r>
         <w:rPr>
           <w:rFonts w:ascii="Consolas" w:hAnsi="Consolas" w:cs="Consolas"/>
@@ -1566,20 +1377,7 @@
           <w:u w:val="single"/>
           <w:lang w:val="en-GB"/>
         </w:rPr>
-        <w:t>(</w:t>
-      </w:r>
-      <w:proofErr w:type="gramEnd"/>
-      <w:r>
-        <w:rPr>
-          <w:rFonts w:ascii="Consolas" w:hAnsi="Consolas" w:cs="Consolas"/>
-          <w:b/>
-          <w:color w:val="000000"/>
-          <w:sz w:val="20"/>
-          <w:szCs w:val="20"/>
-          <w:u w:val="single"/>
-          <w:lang w:val="en-GB"/>
-        </w:rPr>
-        <w:t>) :-</w:t>
+        <w:t>() :-</w:t>
       </w:r>
     </w:p>
     <w:p>
@@ -1610,23 +1408,17 @@
           <w:color w:val="000000"/>
           <w:lang w:val="en-GB"/>
         </w:rPr>
-        <w:t>It will return a positive result only if all t</w:t>
-      </w:r>
+        <w:t>It will return a positive result only if all the keywords placed for search are present in base folder loc</w:t>
+      </w:r>
+      <w:bookmarkStart w:id="0" w:name="_GoBack"/>
+      <w:bookmarkEnd w:id="0"/>
       <w:r>
         <w:rPr>
           <w:rFonts w:cstheme="minorHAnsi"/>
           <w:color w:val="000000"/>
           <w:lang w:val="en-GB"/>
         </w:rPr>
-        <w:t>he keywords placed for search are present in base folder location</w:t>
-      </w:r>
-      <w:r>
-        <w:rPr>
-          <w:rFonts w:cstheme="minorHAnsi"/>
-          <w:color w:val="000000"/>
-          <w:lang w:val="en-GB"/>
-        </w:rPr>
-        <w:t>. Those words should be present in files together.</w:t>
+        <w:t>ation. Those words should be present in files together.</w:t>
       </w:r>
     </w:p>
     <w:sectPr>
@@ -2859,7 +2651,7 @@
 </file>
 
 <file path=customXml/itemProps1.xml><?xml version="1.0" encoding="utf-8"?>
-<ds:datastoreItem xmlns:ds="http://schemas.openxmlformats.org/officeDocument/2006/customXml" ds:itemID="{CC8571D1-0D1A-40B4-A7EE-8BCF90CD13E5}">
+<ds:datastoreItem xmlns:ds="http://schemas.openxmlformats.org/officeDocument/2006/customXml" ds:itemID="{493B493F-8401-4254-94D2-49F8BB7AA93A}">
   <ds:schemaRefs>
     <ds:schemaRef ds:uri="http://schemas.openxmlformats.org/officeDocument/2006/bibliography"/>
   </ds:schemaRefs>

</xml_diff>